<commit_message>
update yeu cau tien dung
</commit_message>
<xml_diff>
--- a/Phân tích yêu cầu/Yeu_cau_hieu_qua.docx
+++ b/Phân tích yêu cầu/Yeu_cau_hieu_qua.docx
@@ -3,6 +3,7 @@
 <w:document xmlns:wpc="http://schemas.microsoft.com/office/word/2010/wordprocessingCanvas" xmlns:mc="http://schemas.openxmlformats.org/markup-compatibility/2006" xmlns:o="urn:schemas-microsoft-com:office:office" xmlns:r="http://schemas.openxmlformats.org/officeDocument/2006/relationships" xmlns:m="http://schemas.openxmlformats.org/officeDocument/2006/math" xmlns:v="urn:schemas-microsoft-com:vml" xmlns:wp14="http://schemas.microsoft.com/office/word/2010/wordprocessingDrawing" xmlns:wp="http://schemas.openxmlformats.org/drawingml/2006/wordprocessingDrawing" xmlns:w10="urn:schemas-microsoft-com:office:word" xmlns:w="http://schemas.openxmlformats.org/wordprocessingml/2006/main" xmlns:w14="http://schemas.microsoft.com/office/word/2010/wordml" xmlns:wpg="http://schemas.microsoft.com/office/word/2010/wordprocessingGroup" xmlns:wpi="http://schemas.microsoft.com/office/word/2010/wordprocessingInk" xmlns:wne="http://schemas.microsoft.com/office/word/2006/wordml" xmlns:wps="http://schemas.microsoft.com/office/word/2010/wordprocessingShape" mc:Ignorable="w14 wp14">
   <w:body>
     <w:p>
+      <w:bookmarkStart w:id="0" w:name="_GoBack"/>
       <w:proofErr w:type="spellStart"/>
       <w:r>
         <w:t>Yêu</w:t>
@@ -1736,6 +1737,27 @@
               </w:pBdr>
               <w:spacing w:line="240" w:lineRule="auto"/>
             </w:pPr>
+            <w:proofErr w:type="spellStart"/>
+            <w:r>
+              <w:t>Không</w:t>
+            </w:r>
+            <w:proofErr w:type="spellEnd"/>
+            <w:r>
+              <w:t xml:space="preserve"> </w:t>
+            </w:r>
+            <w:proofErr w:type="spellStart"/>
+            <w:r>
+              <w:t>giới</w:t>
+            </w:r>
+            <w:proofErr w:type="spellEnd"/>
+            <w:r>
+              <w:t xml:space="preserve"> </w:t>
+            </w:r>
+            <w:proofErr w:type="spellStart"/>
+            <w:r>
+              <w:t>hạn</w:t>
+            </w:r>
+            <w:proofErr w:type="spellEnd"/>
           </w:p>
         </w:tc>
         <w:tc>
@@ -1922,6 +1944,27 @@
               </w:pBdr>
               <w:spacing w:line="240" w:lineRule="auto"/>
             </w:pPr>
+            <w:proofErr w:type="spellStart"/>
+            <w:r>
+              <w:t>Hơn</w:t>
+            </w:r>
+            <w:proofErr w:type="spellEnd"/>
+            <w:r>
+              <w:t xml:space="preserve"> 100 </w:t>
+            </w:r>
+            <w:proofErr w:type="spellStart"/>
+            <w:r>
+              <w:t>hóa</w:t>
+            </w:r>
+            <w:proofErr w:type="spellEnd"/>
+            <w:r>
+              <w:t xml:space="preserve"> </w:t>
+            </w:r>
+            <w:proofErr w:type="spellStart"/>
+            <w:r>
+              <w:t>đơn</w:t>
+            </w:r>
+            <w:proofErr w:type="spellEnd"/>
           </w:p>
         </w:tc>
         <w:tc>
@@ -2122,6 +2165,38 @@
               </w:pBdr>
               <w:spacing w:line="240" w:lineRule="auto"/>
             </w:pPr>
+            <w:proofErr w:type="spellStart"/>
+            <w:r>
+              <w:t>Hơn</w:t>
+            </w:r>
+            <w:proofErr w:type="spellEnd"/>
+            <w:r>
+              <w:t xml:space="preserve"> 100</w:t>
+            </w:r>
+            <w:r>
+              <w:t xml:space="preserve"> </w:t>
+            </w:r>
+            <w:proofErr w:type="spellStart"/>
+            <w:r>
+              <w:t>nhà</w:t>
+            </w:r>
+            <w:proofErr w:type="spellEnd"/>
+            <w:r>
+              <w:t xml:space="preserve"> </w:t>
+            </w:r>
+            <w:proofErr w:type="spellStart"/>
+            <w:r>
+              <w:t>cung</w:t>
+            </w:r>
+            <w:proofErr w:type="spellEnd"/>
+            <w:r>
+              <w:t xml:space="preserve"> </w:t>
+            </w:r>
+            <w:proofErr w:type="spellStart"/>
+            <w:r>
+              <w:t>cấp</w:t>
+            </w:r>
+            <w:proofErr w:type="spellEnd"/>
           </w:p>
         </w:tc>
         <w:tc>
@@ -2578,6 +2653,27 @@
               </w:pBdr>
               <w:spacing w:line="240" w:lineRule="auto"/>
             </w:pPr>
+            <w:proofErr w:type="spellStart"/>
+            <w:r>
+              <w:t>Hơn</w:t>
+            </w:r>
+            <w:proofErr w:type="spellEnd"/>
+            <w:r>
+              <w:t xml:space="preserve"> 100 </w:t>
+            </w:r>
+            <w:proofErr w:type="spellStart"/>
+            <w:r>
+              <w:t>sản</w:t>
+            </w:r>
+            <w:proofErr w:type="spellEnd"/>
+            <w:r>
+              <w:t xml:space="preserve"> </w:t>
+            </w:r>
+            <w:proofErr w:type="spellStart"/>
+            <w:r>
+              <w:t>phẩm</w:t>
+            </w:r>
+            <w:proofErr w:type="spellEnd"/>
           </w:p>
         </w:tc>
         <w:tc>
@@ -2764,6 +2860,27 @@
               </w:pBdr>
               <w:spacing w:line="240" w:lineRule="auto"/>
             </w:pPr>
+            <w:proofErr w:type="spellStart"/>
+            <w:r>
+              <w:t>Hơn</w:t>
+            </w:r>
+            <w:proofErr w:type="spellEnd"/>
+            <w:r>
+              <w:t xml:space="preserve"> 100 </w:t>
+            </w:r>
+            <w:proofErr w:type="spellStart"/>
+            <w:r>
+              <w:t>phiếu</w:t>
+            </w:r>
+            <w:proofErr w:type="spellEnd"/>
+            <w:r>
+              <w:t xml:space="preserve"> </w:t>
+            </w:r>
+            <w:proofErr w:type="spellStart"/>
+            <w:r>
+              <w:t>nhập</w:t>
+            </w:r>
+            <w:proofErr w:type="spellEnd"/>
           </w:p>
         </w:tc>
         <w:tc>
@@ -3378,6 +3495,43 @@
               </w:pBdr>
               <w:spacing w:line="240" w:lineRule="auto"/>
             </w:pPr>
+            <w:proofErr w:type="spellStart"/>
+            <w:r>
+              <w:t>Hơn</w:t>
+            </w:r>
+            <w:proofErr w:type="spellEnd"/>
+            <w:r>
+              <w:t xml:space="preserve"> 100 </w:t>
+            </w:r>
+            <w:proofErr w:type="spellStart"/>
+            <w:r>
+              <w:t>chương</w:t>
+            </w:r>
+            <w:proofErr w:type="spellEnd"/>
+            <w:r>
+              <w:t xml:space="preserve"> </w:t>
+            </w:r>
+            <w:proofErr w:type="spellStart"/>
+            <w:r>
+              <w:t>trình</w:t>
+            </w:r>
+            <w:proofErr w:type="spellEnd"/>
+            <w:r>
+              <w:t xml:space="preserve"> </w:t>
+            </w:r>
+            <w:proofErr w:type="spellStart"/>
+            <w:r>
+              <w:t>giảm</w:t>
+            </w:r>
+            <w:proofErr w:type="spellEnd"/>
+            <w:r>
+              <w:t xml:space="preserve"> </w:t>
+            </w:r>
+            <w:proofErr w:type="spellStart"/>
+            <w:r>
+              <w:t>giá</w:t>
+            </w:r>
+            <w:proofErr w:type="spellEnd"/>
           </w:p>
         </w:tc>
         <w:tc>
@@ -3504,6 +3658,7 @@
               <w:rPr>
                 <w:rFonts w:ascii="Calibri" w:eastAsia="Calibri" w:hAnsi="Calibri" w:cs="Calibri"/>
               </w:rPr>
+              <w:lastRenderedPageBreak/>
               <w:t>chương</w:t>
             </w:r>
             <w:proofErr w:type="spellEnd"/>
@@ -3576,6 +3731,7 @@
             </w:pPr>
             <w:proofErr w:type="spellStart"/>
             <w:r>
+              <w:lastRenderedPageBreak/>
               <w:t>Ngay</w:t>
             </w:r>
             <w:proofErr w:type="spellEnd"/>
@@ -3834,6 +3990,27 @@
               </w:pBdr>
               <w:spacing w:line="240" w:lineRule="auto"/>
             </w:pPr>
+            <w:proofErr w:type="spellStart"/>
+            <w:r>
+              <w:t>Hơn</w:t>
+            </w:r>
+            <w:proofErr w:type="spellEnd"/>
+            <w:r>
+              <w:t xml:space="preserve"> 100 </w:t>
+            </w:r>
+            <w:proofErr w:type="spellStart"/>
+            <w:r>
+              <w:t>khách</w:t>
+            </w:r>
+            <w:proofErr w:type="spellEnd"/>
+            <w:r>
+              <w:t xml:space="preserve"> </w:t>
+            </w:r>
+            <w:proofErr w:type="spellStart"/>
+            <w:r>
+              <w:t>hàng</w:t>
+            </w:r>
+            <w:proofErr w:type="spellEnd"/>
           </w:p>
         </w:tc>
         <w:tc>
@@ -4494,7 +4671,6 @@
       <w:tblPr>
         <w:tblStyle w:val="TableGrid"/>
         <w:tblW w:w="0" w:type="auto"/>
-        <w:tblInd w:w="0" w:type="dxa"/>
         <w:tblLook w:val="04A0" w:firstRow="1" w:lastRow="0" w:firstColumn="1" w:lastColumn="0" w:noHBand="0" w:noVBand="1"/>
       </w:tblPr>
       <w:tblGrid>
@@ -8787,7 +8963,6 @@
               <w:rPr>
                 <w:rFonts w:ascii="Calibri" w:eastAsia="Calibri" w:hAnsi="Calibri" w:cs="Calibri"/>
               </w:rPr>
-              <w:lastRenderedPageBreak/>
               <w:t>mới</w:t>
             </w:r>
             <w:proofErr w:type="spellEnd"/>
@@ -8808,7 +8983,6 @@
               <w:rPr>
                 <w:rFonts w:ascii="Calibri" w:eastAsia="Calibri" w:hAnsi="Calibri" w:cs="Calibri"/>
               </w:rPr>
-              <w:lastRenderedPageBreak/>
               <w:t>Chuẩn</w:t>
             </w:r>
             <w:proofErr w:type="spellEnd"/>
@@ -8858,14 +9032,7 @@
               <w:rPr>
                 <w:rFonts w:ascii="Calibri" w:eastAsia="Calibri" w:hAnsi="Calibri" w:cs="Calibri"/>
               </w:rPr>
-              <w:t xml:space="preserve"> </w:t>
-            </w:r>
-            <w:r>
-              <w:rPr>
-                <w:rFonts w:ascii="Calibri" w:eastAsia="Calibri" w:hAnsi="Calibri" w:cs="Calibri"/>
-              </w:rPr>
-              <w:lastRenderedPageBreak/>
-              <w:t xml:space="preserve">tin </w:t>
+              <w:t xml:space="preserve"> tin </w:t>
             </w:r>
             <w:proofErr w:type="spellStart"/>
             <w:r>
@@ -8906,7 +9073,6 @@
               <w:rPr>
                 <w:rFonts w:ascii="Calibri" w:eastAsia="Calibri" w:hAnsi="Calibri" w:cs="Calibri"/>
               </w:rPr>
-              <w:lastRenderedPageBreak/>
               <w:t>Thực</w:t>
             </w:r>
             <w:proofErr w:type="spellEnd"/>
@@ -8963,7 +9129,6 @@
               <w:rPr>
                 <w:rFonts w:ascii="Calibri" w:eastAsia="Calibri" w:hAnsi="Calibri" w:cs="Calibri"/>
               </w:rPr>
-              <w:lastRenderedPageBreak/>
               <w:t>yêu</w:t>
             </w:r>
             <w:proofErr w:type="spellEnd"/>
@@ -9355,10 +9520,16 @@
               <w:rPr>
                 <w:rFonts w:ascii="Calibri" w:eastAsia="Calibri" w:hAnsi="Calibri" w:cs="Calibri"/>
               </w:rPr>
-              <w:t xml:space="preserve"> hàng</w:t>
-            </w:r>
-            <w:bookmarkStart w:id="0" w:name="_GoBack"/>
-            <w:bookmarkEnd w:id="0"/>
+              <w:t xml:space="preserve"> </w:t>
+            </w:r>
+            <w:proofErr w:type="spellStart"/>
+            <w:r>
+              <w:rPr>
+                <w:rFonts w:ascii="Calibri" w:eastAsia="Calibri" w:hAnsi="Calibri" w:cs="Calibri"/>
+              </w:rPr>
+              <w:t>hàng</w:t>
+            </w:r>
+            <w:proofErr w:type="spellEnd"/>
           </w:p>
         </w:tc>
         <w:tc>
@@ -9631,6 +9802,7 @@
           </w:p>
         </w:tc>
       </w:tr>
+      <w:bookmarkEnd w:id="0"/>
     </w:tbl>
     <w:p/>
     <w:sectPr>
@@ -10189,6 +10361,7 @@
       <w:lang w:val="en-US"/>
     </w:rPr>
     <w:tblPr>
+      <w:tblInd w:w="0" w:type="dxa"/>
       <w:tblBorders>
         <w:top w:val="single" w:sz="4" w:space="0" w:color="auto"/>
         <w:left w:val="single" w:sz="4" w:space="0" w:color="auto"/>
@@ -10579,6 +10752,7 @@
       <w:lang w:val="en-US"/>
     </w:rPr>
     <w:tblPr>
+      <w:tblInd w:w="0" w:type="dxa"/>
       <w:tblBorders>
         <w:top w:val="single" w:sz="4" w:space="0" w:color="auto"/>
         <w:left w:val="single" w:sz="4" w:space="0" w:color="auto"/>

</xml_diff>